<commit_message>
Modified 'Process memory structure.docx' file and added 'example1' folder
</commit_message>
<xml_diff>
--- a/Chapter4/Process memory structure.docx
+++ b/Chapter4/Process memory structure.docx
@@ -78,29 +78,6 @@
         <w:t>сегменты, встречающиеся в статической и динамической схемах</w:t>
       </w:r>
       <w:r>
-        <w:t xml:space="preserve"> (</w:t>
-      </w:r>
-      <w:r>
-        <w:rPr>
-          <w:i/>
-          <w:iCs/>
-        </w:rPr>
-        <w:t xml:space="preserve">стек </w:t>
-      </w:r>
-      <w:r>
-        <w:t xml:space="preserve">и </w:t>
-      </w:r>
-      <w:r>
-        <w:rPr>
-          <w:i/>
-          <w:iCs/>
-        </w:rPr>
-        <w:t>куча</w:t>
-      </w:r>
-      <w:r>
-        <w:t>)</w:t>
-      </w:r>
-      <w:r>
         <w:t>;</w:t>
       </w:r>
     </w:p>
@@ -125,6 +102,472 @@
       </w:pPr>
       <w:r>
         <w:t>Внутреннее устройство памяти процесса</w:t>
+      </w:r>
+    </w:p>
+    <w:p>
+      <w:pPr>
+        <w:ind w:left="284"/>
+        <w:rPr>
+          <w:sz w:val="26"/>
+          <w:szCs w:val="20"/>
+        </w:rPr>
+      </w:pPr>
+      <w:r>
+        <w:rPr>
+          <w:i/>
+          <w:iCs/>
+        </w:rPr>
+        <w:t>Процесс</w:t>
+      </w:r>
+      <w:r>
+        <w:t xml:space="preserve"> – активная запущенная программа, которая загружена в память и имеет уникальный </w:t>
+      </w:r>
+      <w:r>
+        <w:rPr>
+          <w:i/>
+          <w:iCs/>
+        </w:rPr>
+        <w:t>идентификатор</w:t>
+      </w:r>
+      <w:r>
+        <w:rPr>
+          <w:sz w:val="26"/>
+          <w:szCs w:val="20"/>
+        </w:rPr>
+        <w:t xml:space="preserve"> (</w:t>
+      </w:r>
+      <w:r>
+        <w:rPr>
+          <w:sz w:val="26"/>
+          <w:szCs w:val="20"/>
+          <w:lang w:val="en-US"/>
+        </w:rPr>
+        <w:t>process</w:t>
+      </w:r>
+      <w:r>
+        <w:rPr>
+          <w:sz w:val="26"/>
+          <w:szCs w:val="20"/>
+        </w:rPr>
+        <w:t xml:space="preserve"> </w:t>
+      </w:r>
+      <w:r>
+        <w:rPr>
+          <w:sz w:val="26"/>
+          <w:szCs w:val="20"/>
+          <w:lang w:val="en-US"/>
+        </w:rPr>
+        <w:t>identifier</w:t>
+      </w:r>
+      <w:r>
+        <w:rPr>
+          <w:sz w:val="26"/>
+          <w:szCs w:val="20"/>
+        </w:rPr>
+        <w:t xml:space="preserve">, </w:t>
+      </w:r>
+      <w:r>
+        <w:rPr>
+          <w:sz w:val="26"/>
+          <w:szCs w:val="20"/>
+          <w:lang w:val="en-US"/>
+        </w:rPr>
+        <w:t>PID</w:t>
+      </w:r>
+      <w:r>
+        <w:rPr>
+          <w:sz w:val="26"/>
+          <w:szCs w:val="20"/>
+        </w:rPr>
+        <w:t>)</w:t>
+      </w:r>
+      <w:r>
+        <w:rPr>
+          <w:sz w:val="26"/>
+          <w:szCs w:val="20"/>
+        </w:rPr>
+        <w:t>. ОС полностью контролирует создание и загрузку новых процессов.</w:t>
+      </w:r>
+    </w:p>
+    <w:p>
+      <w:pPr>
+        <w:ind w:left="284"/>
+      </w:pPr>
+      <w:r>
+        <w:t>Процесс перестаёт быть активным либо в результате нормального завершения, либо при получении сигнала типа</w:t>
+      </w:r>
+      <w:r>
+        <w:t xml:space="preserve"> </w:t>
+      </w:r>
+      <w:r>
+        <w:rPr>
+          <w:rStyle w:val="a4"/>
+          <w:b/>
+          <w:bCs/>
+        </w:rPr>
+        <w:t>SIGTERM</w:t>
+      </w:r>
+      <w:r>
+        <w:t xml:space="preserve">, </w:t>
+      </w:r>
+      <w:r>
+        <w:rPr>
+          <w:rStyle w:val="a4"/>
+          <w:b/>
+          <w:bCs/>
+        </w:rPr>
+        <w:t>SIGINT</w:t>
+      </w:r>
+      <w:r>
+        <w:t xml:space="preserve"> </w:t>
+      </w:r>
+      <w:r>
+        <w:t xml:space="preserve">или </w:t>
+      </w:r>
+      <w:r>
+        <w:rPr>
+          <w:rStyle w:val="a4"/>
+          <w:b/>
+          <w:bCs/>
+        </w:rPr>
+        <w:t>SIGKILL</w:t>
+      </w:r>
+      <w:r>
+        <w:t xml:space="preserve">, который в итоге заставляет его прекратить работу. Сигналы </w:t>
+      </w:r>
+      <w:r>
+        <w:rPr>
+          <w:rStyle w:val="a4"/>
+          <w:b/>
+          <w:bCs/>
+        </w:rPr>
+        <w:t>SIGTERM</w:t>
+      </w:r>
+      <w:r>
+        <w:t xml:space="preserve"> </w:t>
+      </w:r>
+      <w:r>
+        <w:t xml:space="preserve">и </w:t>
+      </w:r>
+      <w:r>
+        <w:rPr>
+          <w:rStyle w:val="a4"/>
+          <w:b/>
+          <w:bCs/>
+        </w:rPr>
+        <w:t>SIGINT</w:t>
+      </w:r>
+      <w:r>
+        <w:t xml:space="preserve"> </w:t>
+      </w:r>
+      <w:r>
+        <w:t xml:space="preserve">можно игнорировать, но </w:t>
+      </w:r>
+      <w:r>
+        <w:rPr>
+          <w:rStyle w:val="a4"/>
+          <w:b/>
+          <w:bCs/>
+        </w:rPr>
+        <w:t>SIGKILL</w:t>
+      </w:r>
+      <w:r>
+        <w:t xml:space="preserve"> </w:t>
+      </w:r>
+      <w:r>
+        <w:t>останавливает процесс немедленно и принудительно.</w:t>
+      </w:r>
+    </w:p>
+    <w:p>
+      <w:pPr>
+        <w:ind w:left="284"/>
+      </w:pPr>
+      <w:r>
+        <w:t xml:space="preserve">Память типичного процесса делится на несколько частей, которые называются </w:t>
+      </w:r>
+      <w:r>
+        <w:rPr>
+          <w:i/>
+          <w:iCs/>
+        </w:rPr>
+        <w:t>сегментами</w:t>
+      </w:r>
+      <w:r>
+        <w:t xml:space="preserve">. </w:t>
+      </w:r>
+      <w:r>
+        <w:t xml:space="preserve">Каждый из них представляет собой область памяти с определённой задачей, предназначенную для хранения данных </w:t>
+      </w:r>
+      <w:r>
+        <w:t>конкретного</w:t>
+      </w:r>
+      <w:r>
+        <w:t xml:space="preserve"> типа:</w:t>
+      </w:r>
+    </w:p>
+    <w:p>
+      <w:pPr>
+        <w:pStyle w:val="a5"/>
+        <w:numPr>
+          <w:ilvl w:val="0"/>
+          <w:numId w:val="2"/>
+        </w:numPr>
+        <w:rPr>
+          <w:sz w:val="26"/>
+          <w:szCs w:val="20"/>
+        </w:rPr>
+      </w:pPr>
+      <w:r>
+        <w:rPr>
+          <w:sz w:val="26"/>
+          <w:szCs w:val="20"/>
+        </w:rPr>
+        <w:t xml:space="preserve">сегмент неинициализированных данных или </w:t>
+      </w:r>
+      <w:r>
+        <w:rPr>
+          <w:sz w:val="26"/>
+          <w:szCs w:val="20"/>
+          <w:lang w:val="en-US"/>
+        </w:rPr>
+        <w:t>BSS</w:t>
+      </w:r>
+      <w:r>
+        <w:rPr>
+          <w:sz w:val="26"/>
+          <w:szCs w:val="20"/>
+        </w:rPr>
+        <w:t xml:space="preserve"> </w:t>
+      </w:r>
+      <w:r>
+        <w:rPr>
+          <w:sz w:val="26"/>
+          <w:szCs w:val="20"/>
+        </w:rPr>
+        <w:t>(</w:t>
+      </w:r>
+      <w:r>
+        <w:rPr>
+          <w:sz w:val="26"/>
+          <w:szCs w:val="20"/>
+          <w:lang w:val="en-US"/>
+        </w:rPr>
+        <w:t>block</w:t>
+      </w:r>
+      <w:r>
+        <w:rPr>
+          <w:sz w:val="26"/>
+          <w:szCs w:val="20"/>
+        </w:rPr>
+        <w:t xml:space="preserve"> </w:t>
+      </w:r>
+      <w:r>
+        <w:rPr>
+          <w:sz w:val="26"/>
+          <w:szCs w:val="20"/>
+          <w:lang w:val="en-US"/>
+        </w:rPr>
+        <w:t>started</w:t>
+      </w:r>
+      <w:r>
+        <w:rPr>
+          <w:sz w:val="26"/>
+          <w:szCs w:val="20"/>
+        </w:rPr>
+        <w:t xml:space="preserve"> </w:t>
+      </w:r>
+      <w:r>
+        <w:rPr>
+          <w:sz w:val="26"/>
+          <w:szCs w:val="20"/>
+          <w:lang w:val="en-US"/>
+        </w:rPr>
+        <w:t>by</w:t>
+      </w:r>
+      <w:r>
+        <w:rPr>
+          <w:sz w:val="26"/>
+          <w:szCs w:val="20"/>
+        </w:rPr>
+        <w:t xml:space="preserve"> </w:t>
+      </w:r>
+      <w:r>
+        <w:rPr>
+          <w:sz w:val="26"/>
+          <w:szCs w:val="20"/>
+          <w:lang w:val="en-US"/>
+        </w:rPr>
+        <w:t>symbol</w:t>
+      </w:r>
+      <w:r>
+        <w:rPr>
+          <w:sz w:val="26"/>
+          <w:szCs w:val="20"/>
+        </w:rPr>
+        <w:t xml:space="preserve"> –</w:t>
+      </w:r>
+      <w:r>
+        <w:rPr>
+          <w:sz w:val="26"/>
+          <w:szCs w:val="20"/>
+        </w:rPr>
+        <w:t xml:space="preserve"> блок, начинающийся с символа);</w:t>
+      </w:r>
+    </w:p>
+    <w:p>
+      <w:pPr>
+        <w:pStyle w:val="a5"/>
+        <w:numPr>
+          <w:ilvl w:val="0"/>
+          <w:numId w:val="2"/>
+        </w:numPr>
+        <w:rPr>
+          <w:sz w:val="26"/>
+          <w:szCs w:val="20"/>
+        </w:rPr>
+      </w:pPr>
+      <w:r>
+        <w:rPr>
+          <w:sz w:val="26"/>
+          <w:szCs w:val="20"/>
+        </w:rPr>
+        <w:t>сегмент данных;</w:t>
+      </w:r>
+    </w:p>
+    <w:p>
+      <w:pPr>
+        <w:pStyle w:val="a5"/>
+        <w:numPr>
+          <w:ilvl w:val="0"/>
+          <w:numId w:val="2"/>
+        </w:numPr>
+        <w:rPr>
+          <w:sz w:val="26"/>
+          <w:szCs w:val="20"/>
+        </w:rPr>
+      </w:pPr>
+      <w:r>
+        <w:rPr>
+          <w:sz w:val="26"/>
+          <w:szCs w:val="20"/>
+        </w:rPr>
+        <w:t>текстовый сегмент или сегмент кода;</w:t>
+      </w:r>
+    </w:p>
+    <w:p>
+      <w:pPr>
+        <w:pStyle w:val="a5"/>
+        <w:numPr>
+          <w:ilvl w:val="0"/>
+          <w:numId w:val="2"/>
+        </w:numPr>
+        <w:rPr>
+          <w:sz w:val="26"/>
+          <w:szCs w:val="20"/>
+        </w:rPr>
+      </w:pPr>
+      <w:r>
+        <w:rPr>
+          <w:sz w:val="26"/>
+          <w:szCs w:val="20"/>
+        </w:rPr>
+        <w:t>сегмент стека;</w:t>
+      </w:r>
+    </w:p>
+    <w:p>
+      <w:pPr>
+        <w:pStyle w:val="a5"/>
+        <w:numPr>
+          <w:ilvl w:val="0"/>
+          <w:numId w:val="2"/>
+        </w:numPr>
+        <w:rPr>
+          <w:sz w:val="26"/>
+          <w:szCs w:val="20"/>
+        </w:rPr>
+      </w:pPr>
+      <w:r>
+        <w:rPr>
+          <w:sz w:val="26"/>
+          <w:szCs w:val="20"/>
+        </w:rPr>
+        <w:t>сегмент кучи.</w:t>
+      </w:r>
+    </w:p>
+    <w:p>
+      <w:pPr>
+        <w:pStyle w:val="3"/>
+      </w:pPr>
+      <w:r>
+        <w:t>Исследование структуры памяти</w:t>
+      </w:r>
+    </w:p>
+    <w:p>
+      <w:pPr>
+        <w:ind w:left="284"/>
+      </w:pPr>
+      <w:r>
+        <w:t>Одни из сегментов памяти находятся в исполняемом файле, а другие создаются динамически на этапе выполнения, при создании процесса.</w:t>
+      </w:r>
+    </w:p>
+    <w:p>
+      <w:pPr>
+        <w:ind w:left="284"/>
+      </w:pPr>
+      <w:r>
+        <w:rPr>
+          <w:i/>
+          <w:iCs/>
+        </w:rPr>
+        <w:lastRenderedPageBreak/>
+        <w:t xml:space="preserve">Процесс </w:t>
+      </w:r>
+      <w:r>
+        <w:t xml:space="preserve">– динамическая сущность, выполняемая внутри операционной системы, в то время как исполняемый объектный файл – просто набор данных с подготовленной начальной структурой, и на её основе создаётся будущий процесс. Действительно, некоторые сегменты в структуре памяти активного процесса берутся непосредственно из исполняемого файла, а остальные создаются динамически во время его загрузки. Первые называют </w:t>
+      </w:r>
+      <w:r>
+        <w:rPr>
+          <w:i/>
+          <w:iCs/>
+        </w:rPr>
+        <w:t>статической схемой размещения в памяти</w:t>
+      </w:r>
+      <w:r>
+        <w:t xml:space="preserve">, а вторые – </w:t>
+      </w:r>
+      <w:r>
+        <w:rPr>
+          <w:i/>
+          <w:iCs/>
+        </w:rPr>
+        <w:t>динамической</w:t>
+      </w:r>
+      <w:r>
+        <w:t>.</w:t>
+      </w:r>
+    </w:p>
+    <w:p>
+      <w:pPr>
+        <w:ind w:left="284"/>
+      </w:pPr>
+      <w:r>
+        <w:t>Содержимое статической схемы заранее записывается в исполняемый объектный файл во время компиляции. Поэтому содержимое статической памяти можно предсказать по исходному коду или скомпилированному объектному файлу.</w:t>
+      </w:r>
+    </w:p>
+    <w:p>
+      <w:pPr>
+        <w:ind w:left="284"/>
+      </w:pPr>
+      <w:r>
+        <w:t>Динамическая схема формируется инструкциями процесса, которые выделяют память для переменных и массивов и изменяют её в соответствии с логикой программы. Динамическую схему можно исследовать только запустив программу. Кроме того, при каждом выполнении одной и той же программы содержимое динамической памяти может меняться. Т.е. исследовать динамическое содержимое процесса можно только пока он работает.</w:t>
+      </w:r>
+    </w:p>
+    <w:p>
+      <w:pPr>
+        <w:pStyle w:val="3"/>
+      </w:pPr>
+      <w:r>
+        <w:t>Исследование статической схемы размещения в памяти</w:t>
       </w:r>
     </w:p>
     <w:p>
@@ -145,6 +588,119 @@
 <file path=word/numbering.xml><?xml version="1.0" encoding="utf-8"?>
 <w:numbering xmlns:wpc="http://schemas.microsoft.com/office/word/2010/wordprocessingCanvas" xmlns:cx="http://schemas.microsoft.com/office/drawing/2014/chartex" xmlns:cx1="http://schemas.microsoft.com/office/drawing/2015/9/8/chartex" xmlns:cx2="http://schemas.microsoft.com/office/drawing/2015/10/21/chartex" xmlns:cx3="http://schemas.microsoft.com/office/drawing/2016/5/9/chartex" xmlns:cx4="http://schemas.microsoft.com/office/drawing/2016/5/10/chartex" xmlns:cx5="http://schemas.microsoft.com/office/drawing/2016/5/11/chartex" xmlns:cx6="http://schemas.microsoft.com/office/drawing/2016/5/12/chartex" xmlns:cx7="http://schemas.microsoft.com/office/drawing/2016/5/13/chartex" xmlns:cx8="http://schemas.microsoft.com/office/drawing/2016/5/14/chartex" xmlns:mc="http://schemas.openxmlformats.org/markup-compatibility/2006" xmlns:aink="http://schemas.microsoft.com/office/drawing/2016/ink" xmlns:am3d="http://schemas.microsoft.com/office/drawing/2017/model3d" xmlns:o="urn:schemas-microsoft-com:office:office" xmlns:r="http://schemas.openxmlformats.org/officeDocument/2006/relationships" xmlns:m="http://schemas.openxmlformats.org/officeDocument/2006/math" xmlns:v="urn:schemas-microsoft-com:vml" xmlns:wp14="http://schemas.microsoft.com/office/word/2010/wordprocessingDrawing" xmlns:wp="http://schemas.openxmlformats.org/drawingml/2006/wordprocessingDrawing" xmlns:w10="urn:schemas-microsoft-com:office:word" xmlns:w="http://schemas.openxmlformats.org/wordprocessingml/2006/main" xmlns:w14="http://schemas.microsoft.com/office/word/2010/wordml" xmlns:w15="http://schemas.microsoft.com/office/word/2012/wordml" xmlns:w16cex="http://schemas.microsoft.com/office/word/2018/wordml/cex" xmlns:w16cid="http://schemas.microsoft.com/office/word/2016/wordml/cid" xmlns:w16="http://schemas.microsoft.com/office/word/2018/wordml" xmlns:w16sdtdh="http://schemas.microsoft.com/office/word/2020/wordml/sdtdatahash" xmlns:w16se="http://schemas.microsoft.com/office/word/2015/wordml/symex" xmlns:wpg="http://schemas.microsoft.com/office/word/2010/wordprocessingGroup" xmlns:wpi="http://schemas.microsoft.com/office/word/2010/wordprocessingInk" xmlns:wne="http://schemas.microsoft.com/office/word/2006/wordml" xmlns:wps="http://schemas.microsoft.com/office/word/2010/wordprocessingShape" mc:Ignorable="w14 w15 w16se w16cid w16 w16cex w16sdtdh wp14">
   <w:abstractNum w:abstractNumId="0" w15:restartNumberingAfterBreak="0">
+    <w:nsid w:val="2A595AD1"/>
+    <w:multiLevelType w:val="hybridMultilevel"/>
+    <w:tmpl w:val="9E94349C"/>
+    <w:lvl w:ilvl="0" w:tplc="04190001">
+      <w:start w:val="1"/>
+      <w:numFmt w:val="bullet"/>
+      <w:lvlText w:val=""/>
+      <w:lvlJc w:val="left"/>
+      <w:pPr>
+        <w:ind w:left="1004" w:hanging="360"/>
+      </w:pPr>
+      <w:rPr>
+        <w:rFonts w:ascii="Symbol" w:hAnsi="Symbol" w:hint="default"/>
+      </w:rPr>
+    </w:lvl>
+    <w:lvl w:ilvl="1" w:tplc="04190003" w:tentative="1">
+      <w:start w:val="1"/>
+      <w:numFmt w:val="bullet"/>
+      <w:lvlText w:val="o"/>
+      <w:lvlJc w:val="left"/>
+      <w:pPr>
+        <w:ind w:left="1724" w:hanging="360"/>
+      </w:pPr>
+      <w:rPr>
+        <w:rFonts w:ascii="Courier New" w:hAnsi="Courier New" w:cs="Courier New" w:hint="default"/>
+      </w:rPr>
+    </w:lvl>
+    <w:lvl w:ilvl="2" w:tplc="04190005" w:tentative="1">
+      <w:start w:val="1"/>
+      <w:numFmt w:val="bullet"/>
+      <w:lvlText w:val=""/>
+      <w:lvlJc w:val="left"/>
+      <w:pPr>
+        <w:ind w:left="2444" w:hanging="360"/>
+      </w:pPr>
+      <w:rPr>
+        <w:rFonts w:ascii="Wingdings" w:hAnsi="Wingdings" w:hint="default"/>
+      </w:rPr>
+    </w:lvl>
+    <w:lvl w:ilvl="3" w:tplc="04190001" w:tentative="1">
+      <w:start w:val="1"/>
+      <w:numFmt w:val="bullet"/>
+      <w:lvlText w:val=""/>
+      <w:lvlJc w:val="left"/>
+      <w:pPr>
+        <w:ind w:left="3164" w:hanging="360"/>
+      </w:pPr>
+      <w:rPr>
+        <w:rFonts w:ascii="Symbol" w:hAnsi="Symbol" w:hint="default"/>
+      </w:rPr>
+    </w:lvl>
+    <w:lvl w:ilvl="4" w:tplc="04190003" w:tentative="1">
+      <w:start w:val="1"/>
+      <w:numFmt w:val="bullet"/>
+      <w:lvlText w:val="o"/>
+      <w:lvlJc w:val="left"/>
+      <w:pPr>
+        <w:ind w:left="3884" w:hanging="360"/>
+      </w:pPr>
+      <w:rPr>
+        <w:rFonts w:ascii="Courier New" w:hAnsi="Courier New" w:cs="Courier New" w:hint="default"/>
+      </w:rPr>
+    </w:lvl>
+    <w:lvl w:ilvl="5" w:tplc="04190005" w:tentative="1">
+      <w:start w:val="1"/>
+      <w:numFmt w:val="bullet"/>
+      <w:lvlText w:val=""/>
+      <w:lvlJc w:val="left"/>
+      <w:pPr>
+        <w:ind w:left="4604" w:hanging="360"/>
+      </w:pPr>
+      <w:rPr>
+        <w:rFonts w:ascii="Wingdings" w:hAnsi="Wingdings" w:hint="default"/>
+      </w:rPr>
+    </w:lvl>
+    <w:lvl w:ilvl="6" w:tplc="04190001" w:tentative="1">
+      <w:start w:val="1"/>
+      <w:numFmt w:val="bullet"/>
+      <w:lvlText w:val=""/>
+      <w:lvlJc w:val="left"/>
+      <w:pPr>
+        <w:ind w:left="5324" w:hanging="360"/>
+      </w:pPr>
+      <w:rPr>
+        <w:rFonts w:ascii="Symbol" w:hAnsi="Symbol" w:hint="default"/>
+      </w:rPr>
+    </w:lvl>
+    <w:lvl w:ilvl="7" w:tplc="04190003" w:tentative="1">
+      <w:start w:val="1"/>
+      <w:numFmt w:val="bullet"/>
+      <w:lvlText w:val="o"/>
+      <w:lvlJc w:val="left"/>
+      <w:pPr>
+        <w:ind w:left="6044" w:hanging="360"/>
+      </w:pPr>
+      <w:rPr>
+        <w:rFonts w:ascii="Courier New" w:hAnsi="Courier New" w:cs="Courier New" w:hint="default"/>
+      </w:rPr>
+    </w:lvl>
+    <w:lvl w:ilvl="8" w:tplc="04190005" w:tentative="1">
+      <w:start w:val="1"/>
+      <w:numFmt w:val="bullet"/>
+      <w:lvlText w:val=""/>
+      <w:lvlJc w:val="left"/>
+      <w:pPr>
+        <w:ind w:left="6764" w:hanging="360"/>
+      </w:pPr>
+      <w:rPr>
+        <w:rFonts w:ascii="Wingdings" w:hAnsi="Wingdings" w:hint="default"/>
+      </w:rPr>
+    </w:lvl>
+  </w:abstractNum>
+  <w:abstractNum w:abstractNumId="1" w15:restartNumberingAfterBreak="0">
     <w:nsid w:val="7EAA1724"/>
     <w:multiLevelType w:val="hybridMultilevel"/>
     <w:tmpl w:val="B156D908"/>
@@ -257,6 +813,9 @@
     </w:lvl>
   </w:abstractNum>
   <w:num w:numId="1">
+    <w:abstractNumId w:val="1"/>
+  </w:num>
+  <w:num w:numId="2">
     <w:abstractNumId w:val="0"/>
   </w:num>
 </w:numbering>

</xml_diff>

<commit_message>
Added 'example4_3.c', 'example4_4.c' and modified 'Process memory structure.docx' files
</commit_message>
<xml_diff>
--- a/Chapter4/Process memory structure.docx
+++ b/Chapter4/Process memory structure.docx
@@ -574,6 +574,216 @@
       <w:pPr>
         <w:ind w:left="284"/>
       </w:pPr>
+      <w:r>
+        <w:t xml:space="preserve">Команда </w:t>
+      </w:r>
+      <w:proofErr w:type="spellStart"/>
+      <w:r>
+        <w:rPr>
+          <w:rStyle w:val="a4"/>
+          <w:b/>
+          <w:bCs/>
+        </w:rPr>
+        <w:t>size</w:t>
+      </w:r>
+      <w:proofErr w:type="spellEnd"/>
+      <w:r>
+        <w:t xml:space="preserve"> – </w:t>
+      </w:r>
+      <w:r>
+        <w:t>с её помощью можно вывести статическую схему размещения в памяти исполняемого объектного файла.</w:t>
+      </w:r>
+    </w:p>
+    <w:p>
+      <w:pPr>
+        <w:pStyle w:val="3"/>
+      </w:pPr>
+      <w:r>
+        <w:t xml:space="preserve">Сегмент </w:t>
+      </w:r>
+      <w:r>
+        <w:rPr>
+          <w:lang w:val="en-US"/>
+        </w:rPr>
+        <w:t>BSS</w:t>
+      </w:r>
+    </w:p>
+    <w:p>
+      <w:pPr>
+        <w:ind w:left="284"/>
+      </w:pPr>
+      <w:r>
+        <w:rPr>
+          <w:lang w:val="en-US"/>
+        </w:rPr>
+        <w:t>BSS</w:t>
+      </w:r>
+      <w:r>
+        <w:t xml:space="preserve"> (</w:t>
+      </w:r>
+      <w:r>
+        <w:rPr>
+          <w:i/>
+          <w:iCs/>
+          <w:lang w:val="en-US"/>
+        </w:rPr>
+        <w:t>block</w:t>
+      </w:r>
+      <w:r>
+        <w:rPr>
+          <w:i/>
+          <w:iCs/>
+        </w:rPr>
+        <w:t xml:space="preserve"> </w:t>
+      </w:r>
+      <w:r>
+        <w:rPr>
+          <w:i/>
+          <w:iCs/>
+          <w:lang w:val="en-US"/>
+        </w:rPr>
+        <w:t>started</w:t>
+      </w:r>
+      <w:r>
+        <w:rPr>
+          <w:i/>
+          <w:iCs/>
+        </w:rPr>
+        <w:t xml:space="preserve"> </w:t>
+      </w:r>
+      <w:r>
+        <w:rPr>
+          <w:i/>
+          <w:iCs/>
+          <w:lang w:val="en-US"/>
+        </w:rPr>
+        <w:t>by</w:t>
+      </w:r>
+      <w:r>
+        <w:rPr>
+          <w:i/>
+          <w:iCs/>
+        </w:rPr>
+        <w:t xml:space="preserve"> </w:t>
+      </w:r>
+      <w:r>
+        <w:rPr>
+          <w:i/>
+          <w:iCs/>
+          <w:lang w:val="en-US"/>
+        </w:rPr>
+        <w:t>symbol</w:t>
+      </w:r>
+      <w:r>
+        <w:t xml:space="preserve">) – </w:t>
+      </w:r>
+      <w:r>
+        <w:t>с</w:t>
+      </w:r>
+      <w:r>
+        <w:t xml:space="preserve"> </w:t>
+      </w:r>
+      <w:r>
+        <w:t>давних</w:t>
+      </w:r>
+      <w:r>
+        <w:t xml:space="preserve"> </w:t>
+      </w:r>
+      <w:r>
+        <w:t>пор</w:t>
+      </w:r>
+      <w:r>
+        <w:t xml:space="preserve"> </w:t>
+      </w:r>
+      <w:r>
+        <w:t>так</w:t>
+      </w:r>
+      <w:r>
+        <w:t xml:space="preserve"> </w:t>
+      </w:r>
+      <w:r>
+        <w:t xml:space="preserve">обозначают области памяти, зарезервированные для неинициализированных машинных слов. Сегмент </w:t>
+      </w:r>
+      <w:r>
+        <w:rPr>
+          <w:lang w:val="en-US"/>
+        </w:rPr>
+        <w:t>BSS</w:t>
+      </w:r>
+      <w:r>
+        <w:t xml:space="preserve"> </w:t>
+      </w:r>
+      <w:r>
+        <w:t>фактически предназначен для хранения либо неинициализированных, либо обнулённых глобальных переменных.</w:t>
+      </w:r>
+    </w:p>
+    <w:p>
+      <w:pPr>
+        <w:pStyle w:val="3"/>
+      </w:pPr>
+      <w:r>
+        <w:t xml:space="preserve">Сегмент </w:t>
+      </w:r>
+      <w:r>
+        <w:rPr>
+          <w:lang w:val="en-US"/>
+        </w:rPr>
+        <w:t>Data</w:t>
+      </w:r>
+    </w:p>
+    <w:p>
+      <w:pPr>
+        <w:ind w:left="284"/>
+      </w:pPr>
+      <w:r>
+        <w:t xml:space="preserve">Чтобы продемонстрировать какого рода содержимое содержится в сегменте </w:t>
+      </w:r>
+      <w:r>
+        <w:rPr>
+          <w:lang w:val="en-US"/>
+        </w:rPr>
+        <w:t>Data</w:t>
+      </w:r>
+      <w:r>
+        <w:t>, объявим больше глобальных переменных, однако на сей раз инициализируем их с помощью ненулевых значений.</w:t>
+      </w:r>
+    </w:p>
+    <w:p>
+      <w:pPr>
+        <w:pStyle w:val="3"/>
+        <w:rPr>
+          <w:lang w:val="en-US"/>
+        </w:rPr>
+      </w:pPr>
+      <w:r>
+        <w:t xml:space="preserve">Сегмент </w:t>
+      </w:r>
+      <w:r>
+        <w:rPr>
+          <w:lang w:val="en-US"/>
+        </w:rPr>
+        <w:t>Text</w:t>
+      </w:r>
+    </w:p>
+    <w:p>
+      <w:pPr>
+        <w:ind w:left="284"/>
+      </w:pPr>
+      <w:r>
+        <w:t>Поскольку все машинные инструкции программы</w:t>
+      </w:r>
+      <w:r>
+        <w:t xml:space="preserve"> </w:t>
+      </w:r>
+      <w:r>
+        <w:t>находятся в сегменте Text (или Code), он должен находиться в исполняемом</w:t>
+      </w:r>
+      <w:r>
+        <w:t xml:space="preserve"> </w:t>
+      </w:r>
+      <w:r>
+        <w:t>объектном файле — а именно, в его статической схеме размещения. Процессор извлекает эти инструкции и выполняет их во время работы процесса.</w:t>
+      </w:r>
     </w:p>
     <w:sectPr>
       <w:pgSz w:w="11906" w:h="16838"/>

</xml_diff>

<commit_message>
Modified 'Process memory structure.docx' and added 'example4_5.c' &'example4_6.c'
</commit_message>
<xml_diff>
--- a/Chapter4/Process memory structure.docx
+++ b/Chapter4/Process memory structure.docx
@@ -577,7 +577,6 @@
       <w:r>
         <w:t xml:space="preserve">Команда </w:t>
       </w:r>
-      <w:proofErr w:type="spellStart"/>
       <w:r>
         <w:rPr>
           <w:rStyle w:val="a4"/>
@@ -586,7 +585,6 @@
         </w:rPr>
         <w:t>size</w:t>
       </w:r>
-      <w:proofErr w:type="spellEnd"/>
       <w:r>
         <w:t xml:space="preserve"> – </w:t>
       </w:r>
@@ -751,38 +749,181 @@
     <w:p>
       <w:pPr>
         <w:pStyle w:val="3"/>
+      </w:pPr>
+      <w:r>
+        <w:t xml:space="preserve">Сегмент </w:t>
+      </w:r>
+      <w:r>
         <w:rPr>
           <w:lang w:val="en-US"/>
         </w:rPr>
-      </w:pPr>
-      <w:r>
-        <w:t xml:space="preserve">Сегмент </w:t>
-      </w:r>
-      <w:r>
+        <w:t>Text</w:t>
+      </w:r>
+    </w:p>
+    <w:p>
+      <w:pPr>
+        <w:ind w:left="284"/>
+      </w:pPr>
+      <w:r>
+        <w:t>Поскольку все машинные инструкции программы</w:t>
+      </w:r>
+      <w:r>
+        <w:t xml:space="preserve"> </w:t>
+      </w:r>
+      <w:r>
+        <w:t>находятся в сегменте Text (или Code), он должен находиться в исполняемом</w:t>
+      </w:r>
+      <w:r>
+        <w:t xml:space="preserve"> </w:t>
+      </w:r>
+      <w:r>
+        <w:t>объектном файле — а именно, в его статической схеме размещения. Процессор извлекает эти инструкции и выполняет их во время работы процесса.</w:t>
+      </w:r>
+    </w:p>
+    <w:p>
+      <w:pPr>
+        <w:pStyle w:val="3"/>
+      </w:pPr>
+      <w:r>
+        <w:lastRenderedPageBreak/>
+        <w:t>Исследование динамической схемы размещения в памяти</w:t>
+      </w:r>
+    </w:p>
+    <w:p>
+      <w:pPr>
+        <w:ind w:left="284"/>
+      </w:pPr>
+      <w:r>
+        <w:t xml:space="preserve">Динамическая схема размещения находится в памяти процесса и существует до тех пор, пока он не завершится. Процедурой запуска исполняемого объектного файла занимается программа под названием </w:t>
+      </w:r>
+      <w:r>
+        <w:rPr>
+          <w:i/>
+          <w:iCs/>
+        </w:rPr>
+        <w:t>«загрузчик»</w:t>
+      </w:r>
+      <w:r>
+        <w:t>.</w:t>
+      </w:r>
+    </w:p>
+    <w:p>
+      <w:pPr>
+        <w:ind w:left="284"/>
+      </w:pPr>
+      <w:r>
+        <w:t>Если коротко, то в памяти активного процесса должно быть пять сегментов, три из которых копируются непосредственно из статической схемы размещения исполняемого объектного файла, а остальные два создаются с нуля и называются стеком и кучей. Последние являются динамическими сегментами и существуют только в период работы процесса. Это значит, вы не найдете никакого упоминания о них в исполняемом объектном файле.</w:t>
+      </w:r>
+    </w:p>
+    <w:p>
+      <w:pPr>
+        <w:ind w:left="284"/>
+      </w:pPr>
+      <w:r>
+        <w:rPr>
+          <w:i/>
+          <w:iCs/>
+        </w:rPr>
+        <w:t>Стек</w:t>
+      </w:r>
+      <w:r>
+        <w:t xml:space="preserve"> — область памяти, в которой по умолчанию выделяется место для переменных. Она имеет ограниченный размер, поэтому большие объекты в ней хранить</w:t>
+      </w:r>
+      <w:r>
+        <w:t xml:space="preserve"> </w:t>
+      </w:r>
+      <w:r>
+        <w:t xml:space="preserve">нельзя. Для сравнения, </w:t>
+      </w:r>
+      <w:r>
+        <w:rPr>
+          <w:i/>
+          <w:iCs/>
+        </w:rPr>
+        <w:t>куча</w:t>
+      </w:r>
+      <w:r>
+        <w:t xml:space="preserve"> — более крупная и гибкая область памяти, в которой могут поместиться большие объекты и массивы. Для работы с </w:t>
+      </w:r>
+      <w:r>
+        <w:rPr>
+          <w:i/>
+          <w:iCs/>
+        </w:rPr>
+        <w:t>кучей</w:t>
+      </w:r>
+      <w:r>
+        <w:t xml:space="preserve"> нужен отдельный API, с которым мы познакомимся чуть позже.</w:t>
+      </w:r>
+    </w:p>
+    <w:p>
+      <w:pPr>
+        <w:ind w:left="284"/>
+        <w:rPr>
+          <w:rFonts w:ascii="Times New Roman" w:hAnsi="Times New Roman" w:cs="Times New Roman"/>
+          <w:b/>
+          <w:bCs/>
+          <w:color w:val="FF0000"/>
+          <w:sz w:val="24"/>
+          <w:szCs w:val="24"/>
+        </w:rPr>
+      </w:pPr>
+      <w:r>
+        <w:rPr>
+          <w:rFonts w:ascii="Times New Roman" w:hAnsi="Times New Roman" w:cs="Times New Roman"/>
+          <w:b/>
+          <w:bCs/>
+          <w:color w:val="FF0000"/>
+          <w:sz w:val="24"/>
+          <w:szCs w:val="24"/>
+        </w:rPr>
+        <w:t xml:space="preserve">Динамическая схема размещения — не то же самое, что </w:t>
+      </w:r>
+      <w:r>
+        <w:rPr>
+          <w:rFonts w:ascii="Times New Roman" w:hAnsi="Times New Roman" w:cs="Times New Roman"/>
+          <w:b/>
+          <w:bCs/>
+          <w:i/>
+          <w:iCs/>
+          <w:color w:val="FF0000"/>
+          <w:sz w:val="24"/>
+          <w:szCs w:val="24"/>
+        </w:rPr>
+        <w:t>динамическое выделение памяти</w:t>
+      </w:r>
+      <w:r>
+        <w:rPr>
+          <w:rFonts w:ascii="Times New Roman" w:hAnsi="Times New Roman" w:cs="Times New Roman"/>
+          <w:b/>
+          <w:bCs/>
+          <w:color w:val="FF0000"/>
+          <w:sz w:val="24"/>
+          <w:szCs w:val="24"/>
+        </w:rPr>
+        <w:t>. Не следует путать эти два понятия, поскольку они имеют разный смысл!</w:t>
+      </w:r>
+    </w:p>
+    <w:p>
+      <w:pPr>
+        <w:pStyle w:val="3"/>
+      </w:pPr>
+      <w:r>
+        <w:t>Отражение памяти</w:t>
+      </w:r>
+    </w:p>
+    <w:p>
+      <w:pPr>
+        <w:ind w:left="284"/>
         <w:rPr>
           <w:lang w:val="en-US"/>
         </w:rPr>
-        <w:t>Text</w:t>
-      </w:r>
-    </w:p>
-    <w:p>
-      <w:pPr>
-        <w:ind w:left="284"/>
-      </w:pPr>
-      <w:r>
-        <w:t>Поскольку все машинные инструкции программы</w:t>
-      </w:r>
-      <w:r>
-        <w:t xml:space="preserve"> </w:t>
-      </w:r>
-      <w:r>
-        <w:t>находятся в сегменте Text (или Code), он должен находиться в исполняемом</w:t>
-      </w:r>
-      <w:r>
-        <w:t xml:space="preserve"> </w:t>
-      </w:r>
-      <w:r>
-        <w:t>объектном файле — а именно, в его статической схеме размещения. Процессор извлекает эти инструкции и выполняет их во время работы процесса.</w:t>
+      </w:pPr>
+      <w:r>
+        <w:t xml:space="preserve"> </w:t>
+      </w:r>
+      <w:r>
+        <w:t>Напишем код, который выполняется бесконечно долго. Таким образом получим процесс, который позволит нам изучить его структуру памяти.</w:t>
       </w:r>
     </w:p>
     <w:sectPr>
@@ -1606,6 +1747,36 @@
       <w:contextualSpacing/>
     </w:pPr>
   </w:style>
+  <w:style w:type="character" w:customStyle="1" w:styleId="fontstyle01">
+    <w:name w:val="fontstyle01"/>
+    <w:basedOn w:val="a0"/>
+    <w:rsid w:val="0021019A"/>
+    <w:rPr>
+      <w:rFonts w:ascii="PetersburgC" w:hAnsi="PetersburgC" w:hint="default"/>
+      <w:b w:val="0"/>
+      <w:bCs w:val="0"/>
+      <w:i w:val="0"/>
+      <w:iCs w:val="0"/>
+      <w:color w:val="242021"/>
+      <w:sz w:val="20"/>
+      <w:szCs w:val="20"/>
+    </w:rPr>
+  </w:style>
+  <w:style w:type="character" w:customStyle="1" w:styleId="fontstyle21">
+    <w:name w:val="fontstyle21"/>
+    <w:basedOn w:val="a0"/>
+    <w:rsid w:val="0021019A"/>
+    <w:rPr>
+      <w:rFonts w:ascii="PetersburgC-Italic" w:hAnsi="PetersburgC-Italic" w:hint="default"/>
+      <w:b w:val="0"/>
+      <w:bCs w:val="0"/>
+      <w:i/>
+      <w:iCs/>
+      <w:color w:val="242021"/>
+      <w:sz w:val="20"/>
+      <w:szCs w:val="20"/>
+    </w:rPr>
+  </w:style>
 </w:styles>
 </file>
 

</xml_diff>